<commit_message>
fixed contents and merged changes into NewWater doc file
</commit_message>
<xml_diff>
--- a/3_Contents - FINAL.docx
+++ b/3_Contents - FINAL.docx
@@ -185,12 +185,7 @@
             <w:t xml:space="preserve"> </w:t>
           </w:r>
           <w:r>
-            <w:t>Аналіз сучасних підходів та технологій до створення веб-систем для обліку про</w:t>
-          </w:r>
-          <w:bookmarkStart w:id="0" w:name="_GoBack"/>
-          <w:bookmarkEnd w:id="0"/>
-          <w:r>
-            <w:t xml:space="preserve">сторових даних </w:t>
+            <w:t xml:space="preserve">Аналіз сучасних підходів та технологій до створення веб-систем для обліку просторових даних </w:t>
           </w:r>
           <w:r>
             <w:ptab w:relativeTo="margin" w:alignment="right" w:leader="dot"/>
@@ -290,18 +285,8 @@
               <w:szCs w:val="28"/>
               <w:lang w:val="uk-UA"/>
             </w:rPr>
-            <w:t xml:space="preserve">Аналіз існуючих </w:t>
-          </w:r>
-          <w:proofErr w:type="spellStart"/>
-          <w:r>
-            <w:rPr>
-              <w:sz w:val="28"/>
-              <w:szCs w:val="28"/>
-              <w:lang w:val="uk-UA"/>
-            </w:rPr>
-            <w:t>геопорталів</w:t>
-          </w:r>
-          <w:proofErr w:type="spellEnd"/>
+            <w:t>Аналіз існуючих геопорталів</w:t>
+          </w:r>
           <w:r>
             <w:rPr>
               <w:sz w:val="28"/>
@@ -440,7 +425,6 @@
         <w:p>
           <w:pPr>
             <w:pStyle w:val="TOC3"/>
-            <w:ind w:left="810"/>
           </w:pPr>
           <w:r>
             <w:rPr>
@@ -449,7 +433,18 @@
             <w:t xml:space="preserve"> </w:t>
           </w:r>
           <w:r>
-            <w:t xml:space="preserve">Розроблення архітектури веб-системи обліку водних об’єктів області </w:t>
+            <w:t>Розроб</w:t>
+          </w:r>
+          <w:r>
+            <w:rPr>
+              <w:lang w:val="ru-RU"/>
+            </w:rPr>
+            <w:t>ка</w:t>
+          </w:r>
+          <w:bookmarkStart w:id="0" w:name="_GoBack"/>
+          <w:bookmarkEnd w:id="0"/>
+          <w:r>
+            <w:t xml:space="preserve"> архітектури веб-системи обліку водних об’єктів області </w:t>
           </w:r>
           <w:r>
             <w:ptab w:relativeTo="margin" w:alignment="right" w:leader="dot"/>
@@ -735,7 +730,7 @@
   <w:abstractNum w:abstractNumId="0" w15:restartNumberingAfterBreak="0">
     <w:nsid w:val="0D536E72"/>
     <w:multiLevelType w:val="multilevel"/>
-    <w:tmpl w:val="A74C82BC"/>
+    <w:tmpl w:val="50A4F654"/>
     <w:lvl w:ilvl="0">
       <w:start w:val="1"/>
       <w:numFmt w:val="decimal"/>
@@ -1815,14 +1810,14 @@
     <w:autoRedefine/>
     <w:uiPriority w:val="39"/>
     <w:unhideWhenUsed/>
-    <w:rsid w:val="004B3264"/>
+    <w:rsid w:val="00D9673F"/>
     <w:pPr>
       <w:numPr>
         <w:ilvl w:val="1"/>
         <w:numId w:val="3"/>
       </w:numPr>
       <w:spacing w:after="100" w:line="360" w:lineRule="auto"/>
-      <w:ind w:left="1170" w:hanging="540"/>
+      <w:ind w:left="1170" w:hanging="450"/>
       <w:jc w:val="both"/>
     </w:pPr>
     <w:rPr>
@@ -2101,7 +2096,7 @@
 </file>
 
 <file path=customXml/itemProps1.xml><?xml version="1.0" encoding="utf-8"?>
-<ds:datastoreItem xmlns:ds="http://schemas.openxmlformats.org/officeDocument/2006/customXml" ds:itemID="{4952E14E-77C2-411A-A49C-AA0D47D63525}">
+<ds:datastoreItem xmlns:ds="http://schemas.openxmlformats.org/officeDocument/2006/customXml" ds:itemID="{8CA80F0F-7FA7-465A-B601-0623EC4D8E2B}">
   <ds:schemaRefs>
     <ds:schemaRef ds:uri="http://schemas.openxmlformats.org/officeDocument/2006/bibliography"/>
   </ds:schemaRefs>

</xml_diff>